<commit_message>
Update: chỉ số điện + chỉ số nước + fix bug crud nhà + phòng
</commit_message>
<xml_diff>
--- a/templateContract.docx
+++ b/templateContract.docx
@@ -539,6 +539,27 @@
           <w:shd w:val="clear" w:color="auto" w:fill="FFFFFF"/>
         </w:rPr>
         <w:t xml:space="preserve"> </w:t>
+      </w:r>
+      <w:r>
+        <w:rPr>
+          <w:color w:val="000000"/>
+          <w:sz w:val="26"/>
+          <w:szCs w:val="26"/>
+          <w:shd w:val="clear" w:color="auto" w:fill="FFFFFF"/>
+        </w:rPr>
+        <w:t>&lt;&lt;[Customer.</w:t>
+      </w:r>
+      <w:r>
+        <w:t xml:space="preserve"> </w:t>
+      </w:r>
+      <w:r>
+        <w:rPr>
+          <w:color w:val="000000"/>
+          <w:sz w:val="26"/>
+          <w:szCs w:val="26"/>
+          <w:shd w:val="clear" w:color="auto" w:fill="FFFFFF"/>
+        </w:rPr>
+        <w:t>IssuePlace]&gt;&gt;</w:t>
       </w:r>
     </w:p>
     <w:p>
@@ -842,6 +863,7 @@
         <w:ind w:left="1080"/>
       </w:pPr>
       <w:r>
+        <w:lastRenderedPageBreak/>
         <w:t>(</w:t>
       </w:r>
       <w:r>
@@ -1139,6 +1161,11 @@
         <w:spacing w:before="120" w:beforeAutospacing="0" w:after="120" w:afterAutospacing="0" w:line="276" w:lineRule="auto"/>
         <w:ind w:left="360"/>
         <w:jc w:val="right"/>
+        <w:rPr>
+          <w:rStyle w:val="Strong"/>
+          <w:b w:val="0"/>
+          <w:bCs w:val="0"/>
+        </w:rPr>
       </w:pPr>
       <w:r>
         <w:t xml:space="preserve">Hồ Chí Minh, ngày &lt;&lt;[CurrentDay]&gt;&gt; </w:t>
@@ -1164,26 +1191,6 @@
       </w:r>
       <w:r>
         <w:t xml:space="preserve">năm &lt;&lt;[CurrentYear]&gt;&gt; </w:t>
-      </w:r>
-    </w:p>
-    <w:p>
-      <w:pPr>
-        <w:pStyle w:val="NormalWeb"/>
-        <w:spacing w:before="120" w:beforeAutospacing="0" w:after="120" w:afterAutospacing="0" w:line="276" w:lineRule="auto"/>
-        <w:ind w:left="360"/>
-        <w:rPr>
-          <w:rStyle w:val="Strong"/>
-          <w:sz w:val="28"/>
-          <w:szCs w:val="28"/>
-        </w:rPr>
-      </w:pPr>
-      <w:r>
-        <w:rPr>
-          <w:rStyle w:val="Strong"/>
-          <w:sz w:val="28"/>
-          <w:szCs w:val="28"/>
-        </w:rPr>
-        <w:t> </w:t>
       </w:r>
     </w:p>
     <w:tbl>
@@ -1202,8 +1209,8 @@
         <w:tblLook w:val="04A0" w:firstRow="1" w:lastRow="0" w:firstColumn="1" w:lastColumn="0" w:noHBand="0" w:noVBand="1"/>
       </w:tblPr>
       <w:tblGrid>
-        <w:gridCol w:w="4675"/>
-        <w:gridCol w:w="4675"/>
+        <w:gridCol w:w="3969"/>
+        <w:gridCol w:w="4536"/>
       </w:tblGrid>
       <w:tr>
         <w:trPr>
@@ -1211,7 +1218,7 @@
         </w:trPr>
         <w:tc>
           <w:tcPr>
-            <w:tcW w:w="4675" w:type="dxa"/>
+            <w:tcW w:w="3969" w:type="dxa"/>
           </w:tcPr>
           <w:p>
             <w:pPr>
@@ -1234,7 +1241,7 @@
         </w:tc>
         <w:tc>
           <w:tcPr>
-            <w:tcW w:w="4675" w:type="dxa"/>
+            <w:tcW w:w="4536" w:type="dxa"/>
           </w:tcPr>
           <w:p>
             <w:pPr>
@@ -1262,7 +1269,7 @@
         </w:trPr>
         <w:tc>
           <w:tcPr>
-            <w:tcW w:w="4675" w:type="dxa"/>
+            <w:tcW w:w="3969" w:type="dxa"/>
           </w:tcPr>
           <w:p>
             <w:pPr>
@@ -1278,7 +1285,7 @@
         </w:tc>
         <w:tc>
           <w:tcPr>
-            <w:tcW w:w="4675" w:type="dxa"/>
+            <w:tcW w:w="4536" w:type="dxa"/>
           </w:tcPr>
           <w:p>
             <w:pPr>
@@ -1299,44 +1306,7 @@
         </w:trPr>
         <w:tc>
           <w:tcPr>
-            <w:tcW w:w="4675" w:type="dxa"/>
-          </w:tcPr>
-          <w:p>
-            <w:pPr>
-              <w:pStyle w:val="NormalWeb"/>
-              <w:spacing w:before="120" w:beforeAutospacing="0" w:after="120" w:afterAutospacing="0" w:line="276" w:lineRule="auto"/>
-              <w:jc w:val="center"/>
-              <w:rPr>
-                <w:b/>
-                <w:bCs/>
-              </w:rPr>
-            </w:pPr>
-          </w:p>
-        </w:tc>
-        <w:tc>
-          <w:tcPr>
-            <w:tcW w:w="4675" w:type="dxa"/>
-          </w:tcPr>
-          <w:p>
-            <w:pPr>
-              <w:pStyle w:val="NormalWeb"/>
-              <w:spacing w:before="120" w:beforeAutospacing="0" w:after="120" w:afterAutospacing="0" w:line="276" w:lineRule="auto"/>
-              <w:jc w:val="center"/>
-              <w:rPr>
-                <w:b/>
-                <w:bCs/>
-              </w:rPr>
-            </w:pPr>
-          </w:p>
-        </w:tc>
-      </w:tr>
-      <w:tr>
-        <w:trPr>
-          <w:jc w:val="center"/>
-        </w:trPr>
-        <w:tc>
-          <w:tcPr>
-            <w:tcW w:w="4675" w:type="dxa"/>
+            <w:tcW w:w="3969" w:type="dxa"/>
           </w:tcPr>
           <w:p>
             <w:pPr>
@@ -1363,7 +1333,7 @@
         </w:tc>
         <w:tc>
           <w:tcPr>
-            <w:tcW w:w="4675" w:type="dxa"/>
+            <w:tcW w:w="4536" w:type="dxa"/>
           </w:tcPr>
           <w:p>
             <w:pPr>

</xml_diff>